<commit_message>
report version control done
</commit_message>
<xml_diff>
--- a/Docs/SET09102 Coursework  18-19.docx
+++ b/Docs/SET09102 Coursework  18-19.docx
@@ -5572,78 +5572,33 @@
         <w:rPr>
           <w:rFonts w:ascii="Arial" w:hAnsi="Arial" w:cs="Arial"/>
           <w:sz w:val="24"/>
-        </w:rPr>
-      </w:pPr>
-      <w:r>
-        <w:rPr>
-          <w:rFonts w:ascii="Arial" w:hAnsi="Arial" w:cs="Arial"/>
-          <w:sz w:val="24"/>
-          <w:szCs w:val="24"/>
-        </w:rPr>
-        <w:t>Undertake a</w:t>
-      </w:r>
-      <w:r>
-        <w:rPr>
-          <w:rFonts w:ascii="Arial" w:hAnsi="Arial" w:cs="Arial"/>
-          <w:sz w:val="24"/>
-          <w:szCs w:val="24"/>
-        </w:rPr>
-        <w:t xml:space="preserve"> requirement </w:t>
-      </w:r>
-      <w:r>
-        <w:rPr>
-          <w:rFonts w:ascii="Arial" w:hAnsi="Arial" w:cs="Arial"/>
-          <w:sz w:val="24"/>
-          <w:szCs w:val="24"/>
-        </w:rPr>
-        <w:t>analysis for N</w:t>
-      </w:r>
-      <w:r>
-        <w:rPr>
-          <w:rFonts w:ascii="Arial" w:hAnsi="Arial" w:cs="Arial"/>
-          <w:sz w:val="24"/>
-          <w:szCs w:val="24"/>
-        </w:rPr>
-        <w:t>B</w:t>
-      </w:r>
-      <w:r>
-        <w:rPr>
-          <w:rFonts w:ascii="Arial" w:hAnsi="Arial" w:cs="Arial"/>
-          <w:sz w:val="24"/>
-          <w:szCs w:val="24"/>
-        </w:rPr>
-        <w:t xml:space="preserve">MFS. </w:t>
-      </w:r>
-      <w:r>
-        <w:rPr>
-          <w:rFonts w:ascii="Arial" w:hAnsi="Arial" w:cs="Arial"/>
-          <w:sz w:val="24"/>
-          <w:szCs w:val="24"/>
-        </w:rPr>
-        <w:t xml:space="preserve">  </w:t>
-      </w:r>
-      <w:r>
-        <w:rPr>
-          <w:rFonts w:ascii="Arial" w:hAnsi="Arial" w:cs="Arial"/>
-          <w:sz w:val="24"/>
-          <w:szCs w:val="24"/>
-          <w:highlight w:val="green"/>
-        </w:rPr>
-        <w:t>You need to specify the requirement in a Use Case diagram</w:t>
-      </w:r>
-      <w:r>
-        <w:rPr>
-          <w:rFonts w:ascii="Arial" w:hAnsi="Arial" w:cs="Arial"/>
-          <w:sz w:val="24"/>
-          <w:szCs w:val="24"/>
-        </w:rPr>
-        <w:t>, preferably in USE Case – NFRs</w:t>
-      </w:r>
-      <w:r>
-        <w:rPr>
-          <w:rFonts w:ascii="Arial" w:hAnsi="Arial" w:cs="Arial"/>
-          <w:sz w:val="24"/>
-          <w:szCs w:val="24"/>
+          <w:highlight w:val="green"/>
+        </w:rPr>
+      </w:pPr>
+      <w:r>
+        <w:rPr>
+          <w:rFonts w:ascii="Arial" w:hAnsi="Arial" w:cs="Arial"/>
+          <w:sz w:val="24"/>
+          <w:szCs w:val="24"/>
+          <w:highlight w:val="green"/>
+        </w:rPr>
+        <w:t xml:space="preserve">Undertake a requirement analysis for NBMFS.   </w:t>
+      </w:r>
+      <w:r>
+        <w:rPr>
+          <w:rFonts w:ascii="Arial" w:hAnsi="Arial" w:cs="Arial"/>
+          <w:sz w:val="24"/>
+          <w:szCs w:val="24"/>
+          <w:highlight w:val="green"/>
+        </w:rPr>
+        <w:t>You need to specify the requirement in a Use Case diagram, preferably in USE Case – NFRs</w:t>
+      </w:r>
+      <w:r>
+        <w:rPr>
+          <w:rFonts w:ascii="Arial" w:hAnsi="Arial" w:cs="Arial"/>
+          <w:sz w:val="24"/>
+          <w:szCs w:val="24"/>
+          <w:highlight w:val="green"/>
         </w:rPr>
         <w:t xml:space="preserve"> (non-functional requirements)</w:t>
       </w:r>
@@ -5652,6 +5607,7 @@
           <w:rFonts w:ascii="Arial" w:hAnsi="Arial" w:cs="Arial"/>
           <w:sz w:val="24"/>
           <w:szCs w:val="24"/>
+          <w:highlight w:val="green"/>
         </w:rPr>
         <w:t>.</w:t>
       </w:r>
@@ -5826,444 +5782,562 @@
     </w:p>
     <w:p>
       <w:pPr>
-        <w:pStyle w:val="ListParagraph"/>
+        <w:pStyle w:val="paragraph"/>
         <w:numPr>
           <w:ilvl w:val="0"/>
-          <w:numId w:val="15"/>
+          <w:numId w:val="20"/>
         </w:numPr>
-        <w:spacing w:after="0"/>
+        <w:spacing w:before="0" w:beforeAutospacing="0" w:after="0" w:afterAutospacing="0"/>
+        <w:ind w:left="0" w:firstLine="0"/>
         <w:jc w:val="both"/>
-        <w:rPr>
-          <w:rFonts w:ascii="Arial" w:hAnsi="Arial" w:cs="Arial"/>
-          <w:vanish/>
+        <w:textAlignment w:val="baseline"/>
+        <w:rPr>
+          <w:rFonts w:ascii="Arial" w:hAnsi="Arial" w:cs="Arial"/>
+        </w:rPr>
+      </w:pPr>
+      <w:r>
+        <w:rPr>
+          <w:rStyle w:val="normaltextrun"/>
+          <w:rFonts w:ascii="Arial" w:hAnsi="Arial" w:cs="Arial"/>
+        </w:rPr>
+        <w:t xml:space="preserve">Testing: </w:t>
+      </w:r>
+      <w:proofErr w:type="spellStart"/>
+      <w:r>
+        <w:rPr>
+          <w:rStyle w:val="normaltextrun"/>
+          <w:rFonts w:ascii="Arial" w:hAnsi="Arial" w:cs="Arial"/>
+        </w:rPr>
+        <w:t>i</w:t>
+      </w:r>
+      <w:proofErr w:type="spellEnd"/>
+      <w:r>
+        <w:rPr>
+          <w:rStyle w:val="normaltextrun"/>
+          <w:rFonts w:ascii="Arial" w:hAnsi="Arial" w:cs="Arial"/>
+        </w:rPr>
+        <w:t>) Briefly describe your </w:t>
+      </w:r>
+      <w:r>
+        <w:rPr>
+          <w:rStyle w:val="normaltextrun"/>
+          <w:rFonts w:ascii="Arial" w:hAnsi="Arial" w:cs="Arial"/>
+          <w:shd w:val="clear" w:color="auto" w:fill="FFFF00"/>
+        </w:rPr>
+        <w:t>overall testing strategy</w:t>
+      </w:r>
+      <w:r>
+        <w:rPr>
+          <w:rStyle w:val="normaltextrun"/>
+          <w:rFonts w:ascii="Arial" w:hAnsi="Arial" w:cs="Arial"/>
+        </w:rPr>
+        <w:t> for the system. What </w:t>
+      </w:r>
+      <w:r>
+        <w:rPr>
+          <w:rStyle w:val="normaltextrun"/>
+          <w:rFonts w:ascii="Arial" w:hAnsi="Arial" w:cs="Arial"/>
+          <w:shd w:val="clear" w:color="auto" w:fill="FFFF00"/>
+        </w:rPr>
+        <w:t>types of testing</w:t>
+      </w:r>
+      <w:r>
+        <w:rPr>
+          <w:rStyle w:val="normaltextrun"/>
+          <w:rFonts w:ascii="Arial" w:hAnsi="Arial" w:cs="Arial"/>
+        </w:rPr>
+        <w:t> will you do, how will you identify </w:t>
+      </w:r>
+      <w:r>
+        <w:rPr>
+          <w:rStyle w:val="normaltextrun"/>
+          <w:rFonts w:ascii="Arial" w:hAnsi="Arial" w:cs="Arial"/>
+          <w:shd w:val="clear" w:color="auto" w:fill="FFFF00"/>
+        </w:rPr>
+        <w:t>test cases</w:t>
+      </w:r>
+      <w:r>
+        <w:rPr>
+          <w:rStyle w:val="normaltextrun"/>
+          <w:rFonts w:ascii="Arial" w:hAnsi="Arial" w:cs="Arial"/>
+        </w:rPr>
+        <w:t>? ii) Provide a </w:t>
+      </w:r>
+      <w:r>
+        <w:rPr>
+          <w:rStyle w:val="normaltextrun"/>
+          <w:rFonts w:ascii="Arial" w:hAnsi="Arial" w:cs="Arial"/>
+          <w:shd w:val="clear" w:color="auto" w:fill="FFFF00"/>
+        </w:rPr>
+        <w:t>test plan</w:t>
+      </w:r>
+      <w:r>
+        <w:rPr>
+          <w:rStyle w:val="normaltextrun"/>
+          <w:rFonts w:ascii="Arial" w:hAnsi="Arial" w:cs="Arial"/>
+        </w:rPr>
+        <w:t>, which should include </w:t>
+      </w:r>
+      <w:r>
+        <w:rPr>
+          <w:rStyle w:val="normaltextrun"/>
+          <w:rFonts w:ascii="Arial" w:hAnsi="Arial" w:cs="Arial"/>
           <w:color w:val="000000"/>
-          <w:sz w:val="24"/>
-          <w:szCs w:val="24"/>
-        </w:rPr>
-      </w:pPr>
-      <w:r>
-        <w:rPr>
-          <w:rFonts w:ascii="Arial" w:hAnsi="Arial" w:cs="Arial"/>
-          <w:sz w:val="24"/>
-          <w:szCs w:val="24"/>
-        </w:rPr>
-        <w:t xml:space="preserve">Testing: </w:t>
-      </w:r>
-      <w:proofErr w:type="spellStart"/>
-      <w:r>
-        <w:rPr>
-          <w:rFonts w:ascii="Arial" w:hAnsi="Arial" w:cs="Arial"/>
-          <w:sz w:val="24"/>
-          <w:szCs w:val="24"/>
-        </w:rPr>
-        <w:t>i</w:t>
-      </w:r>
-      <w:proofErr w:type="spellEnd"/>
-      <w:r>
-        <w:rPr>
-          <w:rFonts w:ascii="Arial" w:hAnsi="Arial" w:cs="Arial"/>
-          <w:sz w:val="24"/>
-          <w:szCs w:val="24"/>
-        </w:rPr>
-        <w:t xml:space="preserve">) Briefly describe your overall testing strategy for the system. What </w:t>
-      </w:r>
-      <w:r>
-        <w:rPr>
-          <w:rFonts w:ascii="Arial" w:hAnsi="Arial" w:cs="Arial"/>
-          <w:sz w:val="24"/>
-          <w:szCs w:val="24"/>
-        </w:rPr>
-        <w:t>types o</w:t>
-      </w:r>
-      <w:r>
-        <w:rPr>
-          <w:rFonts w:ascii="Arial" w:hAnsi="Arial" w:cs="Arial"/>
-          <w:sz w:val="24"/>
-          <w:szCs w:val="24"/>
-        </w:rPr>
-        <w:t>f testing will you do, how will you identify test cases? ii) Provide a test plan</w:t>
-      </w:r>
-      <w:r>
-        <w:rPr>
-          <w:rFonts w:ascii="Arial" w:hAnsi="Arial" w:cs="Arial"/>
-          <w:sz w:val="24"/>
-          <w:szCs w:val="24"/>
-        </w:rPr>
-        <w:t xml:space="preserve">, which should include </w:t>
-      </w:r>
-      <w:r>
-        <w:rPr>
+          <w:shd w:val="clear" w:color="auto" w:fill="FFFF00"/>
+        </w:rPr>
+        <w:t>Objectives and Scope</w:t>
+      </w:r>
+      <w:r>
+        <w:rPr>
+          <w:rStyle w:val="normaltextrun"/>
           <w:rFonts w:ascii="Arial" w:hAnsi="Arial" w:cs="Arial"/>
           <w:color w:val="000000"/>
-          <w:sz w:val="24"/>
-          <w:szCs w:val="24"/>
-        </w:rPr>
-        <w:t xml:space="preserve">Objectives and Scope, Test Items, Tasks and Deliverables, Testing methods, Environmental Needs, possible Tools, Test Schedule, and possible </w:t>
+        </w:rPr>
+        <w:t>, </w:t>
+      </w:r>
+      <w:r>
+        <w:rPr>
+          <w:rStyle w:val="normaltextrun"/>
+          <w:rFonts w:ascii="Arial" w:hAnsi="Arial" w:cs="Arial"/>
+          <w:color w:val="000000"/>
+          <w:shd w:val="clear" w:color="auto" w:fill="FFFF00"/>
+        </w:rPr>
+        <w:t>Test Items</w:t>
+      </w:r>
+      <w:r>
+        <w:rPr>
+          <w:rStyle w:val="normaltextrun"/>
+          <w:rFonts w:ascii="Arial" w:hAnsi="Arial" w:cs="Arial"/>
+          <w:color w:val="000000"/>
+        </w:rPr>
+        <w:t>, </w:t>
+      </w:r>
+      <w:r>
+        <w:rPr>
+          <w:rStyle w:val="normaltextrun"/>
+          <w:rFonts w:ascii="Arial" w:hAnsi="Arial" w:cs="Arial"/>
+          <w:color w:val="000000"/>
+          <w:shd w:val="clear" w:color="auto" w:fill="FFFF00"/>
+        </w:rPr>
+        <w:t>Tasks and Deliverables</w:t>
+      </w:r>
+      <w:r>
+        <w:rPr>
+          <w:rStyle w:val="normaltextrun"/>
+          <w:rFonts w:ascii="Arial" w:hAnsi="Arial" w:cs="Arial"/>
+          <w:color w:val="000000"/>
+        </w:rPr>
+        <w:t>, </w:t>
+      </w:r>
+      <w:r>
+        <w:rPr>
+          <w:rStyle w:val="normaltextrun"/>
+          <w:rFonts w:ascii="Arial" w:hAnsi="Arial" w:cs="Arial"/>
+          <w:color w:val="000000"/>
+          <w:shd w:val="clear" w:color="auto" w:fill="FFFF00"/>
+        </w:rPr>
+        <w:t>Testing methods</w:t>
+      </w:r>
+      <w:r>
+        <w:rPr>
+          <w:rStyle w:val="normaltextrun"/>
+          <w:rFonts w:ascii="Arial" w:hAnsi="Arial" w:cs="Arial"/>
+          <w:color w:val="000000"/>
+        </w:rPr>
+        <w:t>, </w:t>
+      </w:r>
+      <w:r>
+        <w:rPr>
+          <w:rStyle w:val="normaltextrun"/>
+          <w:rFonts w:ascii="Arial" w:hAnsi="Arial" w:cs="Arial"/>
+          <w:color w:val="000000"/>
+          <w:shd w:val="clear" w:color="auto" w:fill="FFFF00"/>
+        </w:rPr>
+        <w:t>Environmental Needs</w:t>
+      </w:r>
+      <w:r>
+        <w:rPr>
+          <w:rStyle w:val="normaltextrun"/>
+          <w:rFonts w:ascii="Arial" w:hAnsi="Arial" w:cs="Arial"/>
+          <w:color w:val="000000"/>
+        </w:rPr>
+        <w:t>, possible </w:t>
+      </w:r>
+      <w:r>
+        <w:rPr>
+          <w:rStyle w:val="normaltextrun"/>
+          <w:rFonts w:ascii="Arial" w:hAnsi="Arial" w:cs="Arial"/>
+          <w:color w:val="000000"/>
+          <w:shd w:val="clear" w:color="auto" w:fill="FFFF00"/>
+        </w:rPr>
+        <w:t>Tools</w:t>
+      </w:r>
+      <w:r>
+        <w:rPr>
+          <w:rStyle w:val="normaltextrun"/>
+          <w:rFonts w:ascii="Arial" w:hAnsi="Arial" w:cs="Arial"/>
+          <w:color w:val="000000"/>
+        </w:rPr>
+        <w:t>, </w:t>
+      </w:r>
+      <w:r>
+        <w:rPr>
+          <w:rStyle w:val="normaltextrun"/>
+          <w:rFonts w:ascii="Arial" w:hAnsi="Arial" w:cs="Arial"/>
+          <w:color w:val="000000"/>
+          <w:shd w:val="clear" w:color="auto" w:fill="FFFF00"/>
+        </w:rPr>
+        <w:t>Test Schedule</w:t>
+      </w:r>
+      <w:r>
+        <w:rPr>
+          <w:rStyle w:val="normaltextrun"/>
+          <w:rFonts w:ascii="Arial" w:hAnsi="Arial" w:cs="Arial"/>
+          <w:color w:val="000000"/>
+        </w:rPr>
+        <w:t>, and possible </w:t>
+      </w:r>
+      <w:r>
+        <w:rPr>
+          <w:rStyle w:val="normaltextrun"/>
+          <w:rFonts w:ascii="Arial" w:hAnsi="Arial" w:cs="Arial"/>
+          <w:color w:val="000000"/>
+          <w:shd w:val="clear" w:color="auto" w:fill="FFFF00"/>
+        </w:rPr>
+        <w:t>risks and Solutions</w:t>
+      </w:r>
+      <w:r>
+        <w:rPr>
+          <w:rStyle w:val="normaltextrun"/>
+          <w:rFonts w:ascii="Arial" w:hAnsi="Arial" w:cs="Arial"/>
+          <w:color w:val="000000"/>
+        </w:rPr>
+        <w:t>. </w:t>
+      </w:r>
+      <w:r>
+        <w:rPr>
+          <w:rStyle w:val="normaltextrun"/>
+          <w:rFonts w:ascii="Arial" w:hAnsi="Arial" w:cs="Arial"/>
+        </w:rPr>
+        <w:t>iii) Develop test cases and construct tests to verify that messages are processed correctly for each type of message. Use Visual Studio testing facilities (or equivalence on the platform you have chosen) to conduct your tests where appropriate.</w:t>
+      </w:r>
+      <w:r>
+        <w:rPr>
+          <w:rStyle w:val="eop"/>
+          <w:rFonts w:ascii="Arial" w:hAnsi="Arial" w:cs="Arial"/>
+        </w:rPr>
+        <w:t> </w:t>
       </w:r>
     </w:p>
     <w:p>
       <w:pPr>
+        <w:pStyle w:val="paragraph"/>
+        <w:spacing w:before="0" w:beforeAutospacing="0" w:after="0" w:afterAutospacing="0"/>
+        <w:ind w:left="360"/>
+        <w:textAlignment w:val="baseline"/>
+        <w:rPr>
+          <w:rFonts w:ascii="Arial" w:hAnsi="Arial" w:cs="Arial"/>
+        </w:rPr>
+      </w:pPr>
+      <w:r>
+        <w:rPr>
+          <w:rStyle w:val="eop"/>
+          <w:rFonts w:ascii="Arial" w:hAnsi="Arial" w:cs="Arial"/>
+        </w:rPr>
+        <w:t> </w:t>
+      </w:r>
+    </w:p>
+    <w:p>
+      <w:pPr>
+        <w:pStyle w:val="paragraph"/>
         <w:numPr>
           <w:ilvl w:val="0"/>
-          <w:numId w:val="19"/>
+          <w:numId w:val="21"/>
         </w:numPr>
-        <w:spacing w:after="0" w:line="240" w:lineRule="auto"/>
-        <w:jc w:val="both"/>
-        <w:rPr>
-          <w:rFonts w:ascii="Arial" w:hAnsi="Arial" w:cs="Arial"/>
-          <w:vanish/>
-          <w:color w:val="000000"/>
-          <w:sz w:val="24"/>
-          <w:szCs w:val="24"/>
-        </w:rPr>
-      </w:pPr>
+        <w:spacing w:before="0" w:beforeAutospacing="0" w:after="0" w:afterAutospacing="0"/>
+        <w:ind w:left="0" w:firstLine="0"/>
+        <w:textAlignment w:val="baseline"/>
+        <w:rPr>
+          <w:rFonts w:ascii="Arial" w:hAnsi="Arial" w:cs="Arial"/>
+          <w:highlight w:val="green"/>
+        </w:rPr>
+      </w:pPr>
+      <w:r>
+        <w:rPr>
+          <w:rStyle w:val="normaltextrun"/>
+          <w:rFonts w:ascii="Arial" w:hAnsi="Arial" w:cs="Arial"/>
+          <w:highlight w:val="green"/>
+        </w:rPr>
+        <w:t>Presuming the sys</w:t>
+      </w:r>
+      <w:r>
+        <w:rPr>
+          <w:rStyle w:val="normaltextrun"/>
+          <w:rFonts w:ascii="Arial" w:hAnsi="Arial" w:cs="Arial"/>
+          <w:highlight w:val="green"/>
+        </w:rPr>
+        <w:t>t</w:t>
+      </w:r>
+      <w:r>
+        <w:rPr>
+          <w:rStyle w:val="normaltextrun"/>
+          <w:rFonts w:ascii="Arial" w:hAnsi="Arial" w:cs="Arial"/>
+          <w:highlight w:val="green"/>
+        </w:rPr>
+        <w:t>em is to be developed in </w:t>
+      </w:r>
+      <w:r>
+        <w:rPr>
+          <w:rStyle w:val="normaltextrun"/>
+          <w:rFonts w:ascii="Arial" w:hAnsi="Arial" w:cs="Arial"/>
+          <w:b/>
+          <w:highlight w:val="green"/>
+          <w:u w:val="single"/>
+          <w:shd w:val="clear" w:color="auto" w:fill="00FFFF"/>
+        </w:rPr>
+        <w:t>agile approach</w:t>
+      </w:r>
+      <w:r>
+        <w:rPr>
+          <w:rStyle w:val="normaltextrun"/>
+          <w:rFonts w:ascii="Arial" w:hAnsi="Arial" w:cs="Arial"/>
+          <w:highlight w:val="green"/>
+        </w:rPr>
+        <w:t>. Propose a plan to use </w:t>
+      </w:r>
+      <w:r>
+        <w:rPr>
+          <w:rStyle w:val="normaltextrun"/>
+          <w:rFonts w:ascii="Arial" w:hAnsi="Arial" w:cs="Arial"/>
+          <w:b/>
+          <w:highlight w:val="green"/>
+          <w:u w:val="single"/>
+          <w:shd w:val="clear" w:color="auto" w:fill="00FFFF"/>
+        </w:rPr>
+        <w:t>version control</w:t>
+      </w:r>
+      <w:r>
+        <w:rPr>
+          <w:rStyle w:val="normaltextrun"/>
+          <w:rFonts w:ascii="Arial" w:hAnsi="Arial" w:cs="Arial"/>
+          <w:highlight w:val="green"/>
+        </w:rPr>
+        <w:t> to support the </w:t>
+      </w:r>
+      <w:r>
+        <w:rPr>
+          <w:rStyle w:val="normaltextrun"/>
+          <w:rFonts w:ascii="Arial" w:hAnsi="Arial" w:cs="Arial"/>
+          <w:b/>
+          <w:highlight w:val="green"/>
+          <w:u w:val="single"/>
+          <w:shd w:val="clear" w:color="auto" w:fill="00FFFF"/>
+        </w:rPr>
+        <w:t>development iteration</w:t>
+      </w:r>
+      <w:r>
+        <w:rPr>
+          <w:rStyle w:val="normaltextrun"/>
+          <w:rFonts w:ascii="Arial" w:hAnsi="Arial" w:cs="Arial"/>
+          <w:highlight w:val="green"/>
+        </w:rPr>
+        <w:t> and </w:t>
+      </w:r>
+      <w:r>
+        <w:rPr>
+          <w:rStyle w:val="normaltextrun"/>
+          <w:rFonts w:ascii="Arial" w:hAnsi="Arial" w:cs="Arial"/>
+          <w:b/>
+          <w:highlight w:val="green"/>
+          <w:u w:val="single"/>
+          <w:shd w:val="clear" w:color="auto" w:fill="00FFFF"/>
+        </w:rPr>
+        <w:t>collaboration among team members</w:t>
+      </w:r>
+      <w:r>
+        <w:rPr>
+          <w:rStyle w:val="normaltextrun"/>
+          <w:rFonts w:ascii="Arial" w:hAnsi="Arial" w:cs="Arial"/>
+          <w:highlight w:val="green"/>
+        </w:rPr>
+        <w:t>.</w:t>
+      </w:r>
+      <w:r>
+        <w:rPr>
+          <w:rStyle w:val="eop"/>
+          <w:rFonts w:ascii="Arial" w:hAnsi="Arial" w:cs="Arial"/>
+          <w:highlight w:val="green"/>
+        </w:rPr>
+        <w:t> </w:t>
+      </w:r>
     </w:p>
     <w:p>
       <w:pPr>
+        <w:pStyle w:val="paragraph"/>
+        <w:spacing w:before="0" w:beforeAutospacing="0" w:after="0" w:afterAutospacing="0"/>
+        <w:ind w:left="720"/>
+        <w:textAlignment w:val="baseline"/>
+        <w:rPr>
+          <w:rFonts w:ascii="Arial" w:hAnsi="Arial" w:cs="Arial"/>
+        </w:rPr>
+      </w:pPr>
+      <w:r>
+        <w:rPr>
+          <w:rStyle w:val="eop"/>
+          <w:rFonts w:ascii="Arial" w:hAnsi="Arial" w:cs="Arial"/>
+        </w:rPr>
+        <w:t> </w:t>
+      </w:r>
+    </w:p>
+    <w:p>
+      <w:pPr>
+        <w:pStyle w:val="paragraph"/>
         <w:numPr>
           <w:ilvl w:val="0"/>
-          <w:numId w:val="19"/>
+          <w:numId w:val="22"/>
         </w:numPr>
-        <w:spacing w:after="0" w:line="240" w:lineRule="auto"/>
-        <w:jc w:val="both"/>
-        <w:rPr>
-          <w:rFonts w:ascii="Arial" w:hAnsi="Arial" w:cs="Arial"/>
-          <w:vanish/>
-          <w:color w:val="000000"/>
-          <w:sz w:val="24"/>
-          <w:szCs w:val="24"/>
-        </w:rPr>
-      </w:pPr>
+        <w:spacing w:before="0" w:beforeAutospacing="0" w:after="0" w:afterAutospacing="0"/>
+        <w:ind w:left="0" w:firstLine="0"/>
+        <w:textAlignment w:val="baseline"/>
+        <w:rPr>
+          <w:rFonts w:ascii="Arial" w:hAnsi="Arial" w:cs="Arial"/>
+        </w:rPr>
+      </w:pPr>
+      <w:r>
+        <w:rPr>
+          <w:rStyle w:val="normaltextrun"/>
+          <w:rFonts w:ascii="Arial" w:hAnsi="Arial" w:cs="Arial"/>
+        </w:rPr>
+        <w:t>Prepare an </w:t>
+      </w:r>
+      <w:r>
+        <w:rPr>
+          <w:rStyle w:val="normaltextrun"/>
+          <w:rFonts w:ascii="Arial" w:hAnsi="Arial" w:cs="Arial"/>
+          <w:color w:val="FFFFFF"/>
+          <w:shd w:val="clear" w:color="auto" w:fill="FF00FF"/>
+        </w:rPr>
+        <w:t>evolution strategy</w:t>
+      </w:r>
+      <w:r>
+        <w:rPr>
+          <w:rStyle w:val="normaltextrun"/>
+          <w:rFonts w:ascii="Arial" w:hAnsi="Arial" w:cs="Arial"/>
+        </w:rPr>
+        <w:t> for the NBMFS system. What evolution or maintenance you would predict? What’s the </w:t>
+      </w:r>
+      <w:r>
+        <w:rPr>
+          <w:rStyle w:val="normaltextrun"/>
+          <w:rFonts w:ascii="Arial" w:hAnsi="Arial" w:cs="Arial"/>
+          <w:color w:val="FFFFFF"/>
+          <w:shd w:val="clear" w:color="auto" w:fill="FF00FF"/>
+        </w:rPr>
+        <w:t>maintainability of your system</w:t>
+      </w:r>
+      <w:r>
+        <w:rPr>
+          <w:rStyle w:val="normaltextrun"/>
+          <w:rFonts w:ascii="Arial" w:hAnsi="Arial" w:cs="Arial"/>
+        </w:rPr>
+        <w:t> and what are the </w:t>
+      </w:r>
+      <w:r>
+        <w:rPr>
+          <w:rStyle w:val="normaltextrun"/>
+          <w:rFonts w:ascii="Arial" w:hAnsi="Arial" w:cs="Arial"/>
+          <w:color w:val="FFFFFF"/>
+          <w:shd w:val="clear" w:color="auto" w:fill="FF00FF"/>
+        </w:rPr>
+        <w:t>predicted maintenance costs</w:t>
+      </w:r>
+      <w:r>
+        <w:rPr>
+          <w:rStyle w:val="normaltextrun"/>
+          <w:rFonts w:ascii="Arial" w:hAnsi="Arial" w:cs="Arial"/>
+        </w:rPr>
+        <w:t>? What </w:t>
+      </w:r>
+      <w:r>
+        <w:rPr>
+          <w:rStyle w:val="normaltextrun"/>
+          <w:rFonts w:ascii="Arial" w:hAnsi="Arial" w:cs="Arial"/>
+          <w:color w:val="FFFFFF"/>
+          <w:shd w:val="clear" w:color="auto" w:fill="FF00FF"/>
+        </w:rPr>
+        <w:t>evolution process and methods</w:t>
+      </w:r>
+      <w:r>
+        <w:rPr>
+          <w:rStyle w:val="normaltextrun"/>
+          <w:rFonts w:ascii="Arial" w:hAnsi="Arial" w:cs="Arial"/>
+        </w:rPr>
+        <w:t> you plan to use?</w:t>
+      </w:r>
     </w:p>
     <w:p>
       <w:pPr>
-        <w:numPr>
-          <w:ilvl w:val="0"/>
-          <w:numId w:val="19"/>
-        </w:numPr>
         <w:spacing w:after="0" w:line="240" w:lineRule="auto"/>
-        <w:jc w:val="both"/>
-        <w:rPr>
-          <w:rFonts w:ascii="Arial" w:hAnsi="Arial" w:cs="Arial"/>
-          <w:vanish/>
-          <w:color w:val="000000"/>
-          <w:sz w:val="24"/>
-          <w:szCs w:val="24"/>
-        </w:rPr>
-      </w:pPr>
+        <w:rPr>
+          <w:rFonts w:ascii="Arial" w:hAnsi="Arial" w:cs="Arial"/>
+          <w:sz w:val="24"/>
+        </w:rPr>
+      </w:pPr>
+      <w:bookmarkStart w:id="0" w:name="_GoBack"/>
+      <w:bookmarkEnd w:id="0"/>
     </w:p>
     <w:p>
       <w:pPr>
-        <w:numPr>
-          <w:ilvl w:val="0"/>
-          <w:numId w:val="19"/>
-        </w:numPr>
-        <w:spacing w:after="0" w:line="240" w:lineRule="auto"/>
         <w:jc w:val="both"/>
         <w:rPr>
           <w:rFonts w:ascii="Arial" w:hAnsi="Arial" w:cs="Arial"/>
-          <w:vanish/>
-          <w:color w:val="000000"/>
-          <w:sz w:val="24"/>
-          <w:szCs w:val="24"/>
-        </w:rPr>
-      </w:pPr>
+          <w:sz w:val="24"/>
+          <w:szCs w:val="24"/>
+        </w:rPr>
+      </w:pPr>
+      <w:r>
+        <w:rPr>
+          <w:rFonts w:ascii="Arial" w:hAnsi="Arial" w:cs="Arial"/>
+          <w:sz w:val="24"/>
+          <w:szCs w:val="24"/>
+        </w:rPr>
+        <w:t xml:space="preserve">You need to </w:t>
+      </w:r>
+      <w:r>
+        <w:rPr>
+          <w:rFonts w:ascii="Arial" w:hAnsi="Arial" w:cs="Arial"/>
+          <w:sz w:val="24"/>
+          <w:szCs w:val="24"/>
+        </w:rPr>
+        <w:t xml:space="preserve">submit </w:t>
+      </w:r>
+      <w:r>
+        <w:rPr>
+          <w:rFonts w:ascii="Arial" w:hAnsi="Arial" w:cs="Arial"/>
+          <w:sz w:val="24"/>
+          <w:szCs w:val="24"/>
+        </w:rPr>
+        <w:t xml:space="preserve">the following </w:t>
+      </w:r>
+      <w:r>
+        <w:rPr>
+          <w:rFonts w:ascii="Arial" w:hAnsi="Arial" w:cs="Arial"/>
+          <w:sz w:val="24"/>
+          <w:szCs w:val="24"/>
+        </w:rPr>
+        <w:t xml:space="preserve">deliverables </w:t>
+      </w:r>
+      <w:r>
+        <w:rPr>
+          <w:rFonts w:ascii="Arial" w:hAnsi="Arial" w:cs="Arial"/>
+          <w:sz w:val="24"/>
+          <w:szCs w:val="24"/>
+        </w:rPr>
+        <w:t>by the deadline:</w:t>
+      </w:r>
     </w:p>
     <w:p>
       <w:pPr>
-        <w:numPr>
-          <w:ilvl w:val="0"/>
-          <w:numId w:val="19"/>
-        </w:numPr>
-        <w:spacing w:after="0" w:line="240" w:lineRule="auto"/>
-        <w:jc w:val="both"/>
-        <w:rPr>
-          <w:rFonts w:ascii="Arial" w:hAnsi="Arial" w:cs="Arial"/>
-          <w:vanish/>
-          <w:color w:val="000000"/>
-          <w:sz w:val="24"/>
-          <w:szCs w:val="24"/>
-        </w:rPr>
-      </w:pPr>
-    </w:p>
-    <w:p>
-      <w:pPr>
-        <w:numPr>
-          <w:ilvl w:val="0"/>
-          <w:numId w:val="19"/>
-        </w:numPr>
-        <w:spacing w:after="0" w:line="240" w:lineRule="auto"/>
-        <w:jc w:val="both"/>
-        <w:rPr>
-          <w:rFonts w:ascii="Arial" w:hAnsi="Arial" w:cs="Arial"/>
-          <w:vanish/>
-          <w:color w:val="000000"/>
-          <w:sz w:val="24"/>
-          <w:szCs w:val="24"/>
-        </w:rPr>
-      </w:pPr>
-    </w:p>
-    <w:p>
-      <w:pPr>
-        <w:pStyle w:val="ListParagraph"/>
-        <w:numPr>
-          <w:ilvl w:val="0"/>
-          <w:numId w:val="15"/>
-        </w:numPr>
-        <w:spacing w:after="0" w:line="240" w:lineRule="auto"/>
-        <w:rPr>
-          <w:rFonts w:ascii="Arial" w:hAnsi="Arial" w:cs="Arial"/>
-          <w:sz w:val="24"/>
-        </w:rPr>
-      </w:pPr>
-      <w:r>
-        <w:rPr>
-          <w:rFonts w:ascii="Arial" w:hAnsi="Arial" w:cs="Arial"/>
-          <w:color w:val="000000"/>
-          <w:sz w:val="24"/>
-          <w:szCs w:val="24"/>
-        </w:rPr>
-        <w:t xml:space="preserve">Risks and Solutions. </w:t>
-      </w:r>
-      <w:r>
-        <w:rPr>
-          <w:rFonts w:ascii="Arial" w:hAnsi="Arial" w:cs="Arial"/>
-          <w:sz w:val="24"/>
-          <w:szCs w:val="24"/>
-        </w:rPr>
-        <w:t xml:space="preserve">iii) </w:t>
-      </w:r>
-      <w:r>
-        <w:rPr>
-          <w:rFonts w:ascii="Arial" w:hAnsi="Arial" w:cs="Arial"/>
-          <w:sz w:val="24"/>
-          <w:szCs w:val="24"/>
-        </w:rPr>
-        <w:t>Develop test cases and c</w:t>
-      </w:r>
-      <w:r>
-        <w:rPr>
-          <w:rFonts w:ascii="Arial" w:hAnsi="Arial" w:cs="Arial"/>
-          <w:sz w:val="24"/>
-          <w:szCs w:val="24"/>
-        </w:rPr>
-        <w:t>onstruct tests to verify that messages are processed correctly for each type of message. Use Visual Studio</w:t>
-      </w:r>
-      <w:r>
-        <w:rPr>
-          <w:rFonts w:ascii="Arial" w:hAnsi="Arial" w:cs="Arial"/>
-          <w:sz w:val="24"/>
-          <w:szCs w:val="24"/>
-        </w:rPr>
-        <w:t xml:space="preserve"> testing facilities</w:t>
-      </w:r>
-      <w:r>
-        <w:rPr>
-          <w:rFonts w:ascii="Arial" w:hAnsi="Arial" w:cs="Arial"/>
-          <w:sz w:val="24"/>
-          <w:szCs w:val="24"/>
-        </w:rPr>
-        <w:t xml:space="preserve"> (or equivalence on the platform you </w:t>
-      </w:r>
-      <w:r>
-        <w:rPr>
-          <w:rFonts w:ascii="Arial" w:hAnsi="Arial" w:cs="Arial"/>
-          <w:sz w:val="24"/>
-          <w:szCs w:val="24"/>
-        </w:rPr>
-        <w:t xml:space="preserve">have </w:t>
-      </w:r>
-      <w:r>
-        <w:rPr>
-          <w:rFonts w:ascii="Arial" w:hAnsi="Arial" w:cs="Arial"/>
-          <w:sz w:val="24"/>
-          <w:szCs w:val="24"/>
-        </w:rPr>
-        <w:t>chosen)</w:t>
-      </w:r>
-      <w:r>
-        <w:rPr>
-          <w:rFonts w:ascii="Arial" w:hAnsi="Arial" w:cs="Arial"/>
-          <w:sz w:val="24"/>
-          <w:szCs w:val="24"/>
-        </w:rPr>
-        <w:t xml:space="preserve"> to conduct your tests where appropriate</w:t>
-      </w:r>
-      <w:r>
-        <w:rPr>
-          <w:rFonts w:ascii="Arial" w:hAnsi="Arial" w:cs="Arial"/>
-          <w:sz w:val="24"/>
-          <w:szCs w:val="24"/>
-        </w:rPr>
-        <w:t>.</w:t>
-      </w:r>
-    </w:p>
-    <w:p>
-      <w:pPr>
-        <w:pStyle w:val="ListParagraph"/>
-        <w:spacing w:after="0" w:line="240" w:lineRule="auto"/>
-        <w:ind w:left="360"/>
-        <w:rPr>
-          <w:rFonts w:ascii="Arial" w:hAnsi="Arial" w:cs="Arial"/>
-          <w:sz w:val="24"/>
-        </w:rPr>
-      </w:pPr>
-    </w:p>
-    <w:p>
-      <w:pPr>
-        <w:pStyle w:val="ListParagraph"/>
-        <w:numPr>
-          <w:ilvl w:val="0"/>
-          <w:numId w:val="15"/>
-        </w:numPr>
-        <w:spacing w:after="0" w:line="240" w:lineRule="auto"/>
-        <w:rPr>
-          <w:rFonts w:ascii="Arial" w:hAnsi="Arial" w:cs="Arial"/>
-          <w:sz w:val="24"/>
-        </w:rPr>
-      </w:pPr>
-      <w:r>
-        <w:rPr>
-          <w:rFonts w:ascii="Arial" w:hAnsi="Arial" w:cs="Arial"/>
-          <w:sz w:val="24"/>
-        </w:rPr>
-        <w:t>Presuming the system is to be developed in agile approach. Propose a plan to use version control to support the development iteration and collaboration among team members.</w:t>
-      </w:r>
-    </w:p>
-    <w:p>
-      <w:pPr>
-        <w:pStyle w:val="ListParagraph"/>
-        <w:spacing w:after="0"/>
-        <w:rPr>
-          <w:rFonts w:ascii="Arial" w:hAnsi="Arial" w:cs="Arial"/>
-          <w:sz w:val="24"/>
-        </w:rPr>
-      </w:pPr>
-    </w:p>
-    <w:p>
-      <w:pPr>
-        <w:pStyle w:val="ListParagraph"/>
-        <w:numPr>
-          <w:ilvl w:val="0"/>
-          <w:numId w:val="15"/>
-        </w:numPr>
-        <w:spacing w:after="0" w:line="240" w:lineRule="auto"/>
-        <w:rPr>
-          <w:rFonts w:ascii="Arial" w:hAnsi="Arial" w:cs="Arial"/>
-          <w:sz w:val="24"/>
-        </w:rPr>
-      </w:pPr>
-      <w:r>
-        <w:rPr>
-          <w:rFonts w:ascii="Arial" w:hAnsi="Arial" w:cs="Arial"/>
-          <w:sz w:val="24"/>
-        </w:rPr>
-        <w:t xml:space="preserve">Prepare an evolution strategy for the NBMFS system. What evolution </w:t>
-      </w:r>
-      <w:r>
-        <w:rPr>
-          <w:rFonts w:ascii="Arial" w:hAnsi="Arial" w:cs="Arial"/>
-          <w:sz w:val="24"/>
-        </w:rPr>
-        <w:t xml:space="preserve">or maintenance </w:t>
-      </w:r>
-      <w:r>
-        <w:rPr>
-          <w:rFonts w:ascii="Arial" w:hAnsi="Arial" w:cs="Arial"/>
-          <w:sz w:val="24"/>
-        </w:rPr>
-        <w:t xml:space="preserve">you </w:t>
-      </w:r>
-      <w:r>
-        <w:rPr>
-          <w:rFonts w:ascii="Arial" w:hAnsi="Arial" w:cs="Arial"/>
-          <w:sz w:val="24"/>
-        </w:rPr>
-        <w:t>would predict</w:t>
-      </w:r>
-      <w:r>
-        <w:rPr>
-          <w:rFonts w:ascii="Arial" w:hAnsi="Arial" w:cs="Arial"/>
-          <w:sz w:val="24"/>
-        </w:rPr>
-        <w:t xml:space="preserve">? </w:t>
-      </w:r>
-      <w:r>
-        <w:rPr>
-          <w:rFonts w:ascii="Arial" w:hAnsi="Arial" w:cs="Arial"/>
-          <w:sz w:val="24"/>
-        </w:rPr>
-        <w:t xml:space="preserve">What’s the maintainability of your system and what are the predicted maintenance costs? </w:t>
-      </w:r>
-      <w:r>
-        <w:rPr>
-          <w:rFonts w:ascii="Arial" w:hAnsi="Arial" w:cs="Arial"/>
-          <w:sz w:val="24"/>
-        </w:rPr>
-        <w:t>What evolution process and methods you plan to use?</w:t>
-      </w:r>
-    </w:p>
-    <w:p>
-      <w:pPr>
-        <w:spacing w:after="0" w:line="240" w:lineRule="auto"/>
-        <w:rPr>
-          <w:rFonts w:ascii="Arial" w:hAnsi="Arial" w:cs="Arial"/>
-          <w:sz w:val="24"/>
-        </w:rPr>
-      </w:pPr>
-    </w:p>
-    <w:p>
-      <w:pPr>
-        <w:jc w:val="both"/>
-        <w:rPr>
-          <w:rFonts w:ascii="Arial" w:hAnsi="Arial" w:cs="Arial"/>
-          <w:sz w:val="24"/>
-          <w:szCs w:val="24"/>
-        </w:rPr>
-      </w:pPr>
-      <w:r>
-        <w:rPr>
-          <w:rFonts w:ascii="Arial" w:hAnsi="Arial" w:cs="Arial"/>
-          <w:sz w:val="24"/>
-          <w:szCs w:val="24"/>
-        </w:rPr>
-        <w:t xml:space="preserve">You need to </w:t>
-      </w:r>
-      <w:r>
-        <w:rPr>
-          <w:rFonts w:ascii="Arial" w:hAnsi="Arial" w:cs="Arial"/>
-          <w:sz w:val="24"/>
-          <w:szCs w:val="24"/>
-        </w:rPr>
-        <w:t xml:space="preserve">submit </w:t>
-      </w:r>
-      <w:r>
-        <w:rPr>
-          <w:rFonts w:ascii="Arial" w:hAnsi="Arial" w:cs="Arial"/>
-          <w:sz w:val="24"/>
-          <w:szCs w:val="24"/>
-        </w:rPr>
-        <w:t xml:space="preserve">the following </w:t>
-      </w:r>
-      <w:r>
-        <w:rPr>
-          <w:rFonts w:ascii="Arial" w:hAnsi="Arial" w:cs="Arial"/>
-          <w:sz w:val="24"/>
-          <w:szCs w:val="24"/>
-        </w:rPr>
-        <w:t xml:space="preserve">deliverables </w:t>
-      </w:r>
-      <w:r>
-        <w:rPr>
-          <w:rFonts w:ascii="Arial" w:hAnsi="Arial" w:cs="Arial"/>
-          <w:sz w:val="24"/>
-          <w:szCs w:val="24"/>
-        </w:rPr>
-        <w:t>by the deadline:</w:t>
-      </w:r>
-    </w:p>
-    <w:p>
-      <w:pPr>
         <w:rPr>
           <w:rFonts w:ascii="Arial" w:hAnsi="Arial" w:cs="Arial"/>
           <w:sz w:val="24"/>
@@ -6290,16 +6364,7 @@
           <w:rFonts w:ascii="Arial" w:hAnsi="Arial" w:cs="Arial"/>
           <w:sz w:val="24"/>
         </w:rPr>
-        <w:t>You should descri</w:t>
-      </w:r>
-      <w:bookmarkStart w:id="0" w:name="_GoBack"/>
-      <w:bookmarkEnd w:id="0"/>
-      <w:r>
-        <w:rPr>
-          <w:rFonts w:ascii="Arial" w:hAnsi="Arial" w:cs="Arial"/>
-          <w:sz w:val="24"/>
-        </w:rPr>
-        <w:t xml:space="preserve">be and justify your requirement specification, system design, implementation, testing and evolution as required in the above task section. </w:t>
+        <w:t xml:space="preserve">You should describe and justify your requirement specification, system design, implementation, testing and evolution as required in the above task section. </w:t>
       </w:r>
       <w:r>
         <w:rPr>
@@ -7991,6 +8056,119 @@
 <file path=word/numbering.xml><?xml version="1.0" encoding="utf-8"?>
 <w:numbering xmlns:wpc="http://schemas.microsoft.com/office/word/2010/wordprocessingCanvas" xmlns:cx="http://schemas.microsoft.com/office/drawing/2014/chartex" xmlns:cx1="http://schemas.microsoft.com/office/drawing/2015/9/8/chartex" xmlns:mc="http://schemas.openxmlformats.org/markup-compatibility/2006" xmlns:o="urn:schemas-microsoft-com:office:office" xmlns:r="http://schemas.openxmlformats.org/officeDocument/2006/relationships" xmlns:m="http://schemas.openxmlformats.org/officeDocument/2006/math" xmlns:v="urn:schemas-microsoft-com:vml" xmlns:wp14="http://schemas.microsoft.com/office/word/2010/wordprocessingDrawing" xmlns:wp="http://schemas.openxmlformats.org/drawingml/2006/wordprocessingDrawing" xmlns:w10="urn:schemas-microsoft-com:office:word" xmlns:w="http://schemas.openxmlformats.org/wordprocessingml/2006/main" xmlns:w14="http://schemas.microsoft.com/office/word/2010/wordml" xmlns:w15="http://schemas.microsoft.com/office/word/2012/wordml" xmlns:w16se="http://schemas.microsoft.com/office/word/2015/wordml/symex" xmlns:wpg="http://schemas.microsoft.com/office/word/2010/wordprocessingGroup" xmlns:wpi="http://schemas.microsoft.com/office/word/2010/wordprocessingInk" xmlns:wne="http://schemas.microsoft.com/office/word/2006/wordml" xmlns:wps="http://schemas.microsoft.com/office/word/2010/wordprocessingShape" mc:Ignorable="w14 w15 w16se wp14">
   <w:abstractNum w:abstractNumId="0" w15:restartNumberingAfterBreak="0">
+    <w:nsid w:val="0AC8421A"/>
+    <w:multiLevelType w:val="multilevel"/>
+    <w:tmpl w:val="3AAA021A"/>
+    <w:lvl w:ilvl="0">
+      <w:start w:val="7"/>
+      <w:numFmt w:val="decimal"/>
+      <w:lvlText w:val="%1."/>
+      <w:lvlJc w:val="left"/>
+      <w:pPr>
+        <w:tabs>
+          <w:tab w:val="num" w:pos="720"/>
+        </w:tabs>
+        <w:ind w:left="720" w:hanging="360"/>
+      </w:pPr>
+    </w:lvl>
+    <w:lvl w:ilvl="1" w:tentative="1">
+      <w:start w:val="1"/>
+      <w:numFmt w:val="decimal"/>
+      <w:lvlText w:val="%2."/>
+      <w:lvlJc w:val="left"/>
+      <w:pPr>
+        <w:tabs>
+          <w:tab w:val="num" w:pos="1440"/>
+        </w:tabs>
+        <w:ind w:left="1440" w:hanging="360"/>
+      </w:pPr>
+    </w:lvl>
+    <w:lvl w:ilvl="2" w:tentative="1">
+      <w:start w:val="1"/>
+      <w:numFmt w:val="decimal"/>
+      <w:lvlText w:val="%3."/>
+      <w:lvlJc w:val="left"/>
+      <w:pPr>
+        <w:tabs>
+          <w:tab w:val="num" w:pos="2160"/>
+        </w:tabs>
+        <w:ind w:left="2160" w:hanging="360"/>
+      </w:pPr>
+    </w:lvl>
+    <w:lvl w:ilvl="3" w:tentative="1">
+      <w:start w:val="1"/>
+      <w:numFmt w:val="decimal"/>
+      <w:lvlText w:val="%4."/>
+      <w:lvlJc w:val="left"/>
+      <w:pPr>
+        <w:tabs>
+          <w:tab w:val="num" w:pos="2880"/>
+        </w:tabs>
+        <w:ind w:left="2880" w:hanging="360"/>
+      </w:pPr>
+    </w:lvl>
+    <w:lvl w:ilvl="4" w:tentative="1">
+      <w:start w:val="1"/>
+      <w:numFmt w:val="decimal"/>
+      <w:lvlText w:val="%5."/>
+      <w:lvlJc w:val="left"/>
+      <w:pPr>
+        <w:tabs>
+          <w:tab w:val="num" w:pos="3600"/>
+        </w:tabs>
+        <w:ind w:left="3600" w:hanging="360"/>
+      </w:pPr>
+    </w:lvl>
+    <w:lvl w:ilvl="5" w:tentative="1">
+      <w:start w:val="1"/>
+      <w:numFmt w:val="decimal"/>
+      <w:lvlText w:val="%6."/>
+      <w:lvlJc w:val="left"/>
+      <w:pPr>
+        <w:tabs>
+          <w:tab w:val="num" w:pos="4320"/>
+        </w:tabs>
+        <w:ind w:left="4320" w:hanging="360"/>
+      </w:pPr>
+    </w:lvl>
+    <w:lvl w:ilvl="6" w:tentative="1">
+      <w:start w:val="1"/>
+      <w:numFmt w:val="decimal"/>
+      <w:lvlText w:val="%7."/>
+      <w:lvlJc w:val="left"/>
+      <w:pPr>
+        <w:tabs>
+          <w:tab w:val="num" w:pos="5040"/>
+        </w:tabs>
+        <w:ind w:left="5040" w:hanging="360"/>
+      </w:pPr>
+    </w:lvl>
+    <w:lvl w:ilvl="7" w:tentative="1">
+      <w:start w:val="1"/>
+      <w:numFmt w:val="decimal"/>
+      <w:lvlText w:val="%8."/>
+      <w:lvlJc w:val="left"/>
+      <w:pPr>
+        <w:tabs>
+          <w:tab w:val="num" w:pos="5760"/>
+        </w:tabs>
+        <w:ind w:left="5760" w:hanging="360"/>
+      </w:pPr>
+    </w:lvl>
+    <w:lvl w:ilvl="8" w:tentative="1">
+      <w:start w:val="1"/>
+      <w:numFmt w:val="decimal"/>
+      <w:lvlText w:val="%9."/>
+      <w:lvlJc w:val="left"/>
+      <w:pPr>
+        <w:tabs>
+          <w:tab w:val="num" w:pos="6480"/>
+        </w:tabs>
+        <w:ind w:left="6480" w:hanging="360"/>
+      </w:pPr>
+    </w:lvl>
+  </w:abstractNum>
+  <w:abstractNum w:abstractNumId="1" w15:restartNumberingAfterBreak="0">
     <w:nsid w:val="0C194331"/>
     <w:multiLevelType w:val="multilevel"/>
     <w:tmpl w:val="D8B8865A"/>
@@ -8108,7 +8286,7 @@
       </w:rPr>
     </w:lvl>
   </w:abstractNum>
-  <w:abstractNum w:abstractNumId="1" w15:restartNumberingAfterBreak="0">
+  <w:abstractNum w:abstractNumId="2" w15:restartNumberingAfterBreak="0">
     <w:nsid w:val="0C1C48F4"/>
     <w:multiLevelType w:val="hybridMultilevel"/>
     <w:tmpl w:val="4FD27A9C"/>
@@ -8197,7 +8375,7 @@
       </w:pPr>
     </w:lvl>
   </w:abstractNum>
-  <w:abstractNum w:abstractNumId="2" w15:restartNumberingAfterBreak="0">
+  <w:abstractNum w:abstractNumId="3" w15:restartNumberingAfterBreak="0">
     <w:nsid w:val="127D7E16"/>
     <w:multiLevelType w:val="hybridMultilevel"/>
     <w:tmpl w:val="E4D43BEA"/>
@@ -8310,7 +8488,7 @@
       </w:rPr>
     </w:lvl>
   </w:abstractNum>
-  <w:abstractNum w:abstractNumId="3" w15:restartNumberingAfterBreak="0">
+  <w:abstractNum w:abstractNumId="4" w15:restartNumberingAfterBreak="0">
     <w:nsid w:val="234542DD"/>
     <w:multiLevelType w:val="hybridMultilevel"/>
     <w:tmpl w:val="A82E59FE"/>
@@ -8396,7 +8574,7 @@
       </w:pPr>
     </w:lvl>
   </w:abstractNum>
-  <w:abstractNum w:abstractNumId="4" w15:restartNumberingAfterBreak="0">
+  <w:abstractNum w:abstractNumId="5" w15:restartNumberingAfterBreak="0">
     <w:nsid w:val="23BA4B0E"/>
     <w:multiLevelType w:val="hybridMultilevel"/>
     <w:tmpl w:val="15B8AC9E"/>
@@ -8488,7 +8666,7 @@
       </w:pPr>
     </w:lvl>
   </w:abstractNum>
-  <w:abstractNum w:abstractNumId="5" w15:restartNumberingAfterBreak="0">
+  <w:abstractNum w:abstractNumId="6" w15:restartNumberingAfterBreak="0">
     <w:nsid w:val="23F530E4"/>
     <w:multiLevelType w:val="hybridMultilevel"/>
     <w:tmpl w:val="AD8423C2"/>
@@ -8628,7 +8806,7 @@
       </w:rPr>
     </w:lvl>
   </w:abstractNum>
-  <w:abstractNum w:abstractNumId="6" w15:restartNumberingAfterBreak="0">
+  <w:abstractNum w:abstractNumId="7" w15:restartNumberingAfterBreak="0">
     <w:nsid w:val="243F477D"/>
     <w:multiLevelType w:val="hybridMultilevel"/>
     <w:tmpl w:val="7868D3A8"/>
@@ -8741,7 +8919,7 @@
       </w:rPr>
     </w:lvl>
   </w:abstractNum>
-  <w:abstractNum w:abstractNumId="7" w15:restartNumberingAfterBreak="0">
+  <w:abstractNum w:abstractNumId="8" w15:restartNumberingAfterBreak="0">
     <w:nsid w:val="267929F1"/>
     <w:multiLevelType w:val="multilevel"/>
     <w:tmpl w:val="9422821A"/>
@@ -8858,7 +9036,7 @@
       </w:rPr>
     </w:lvl>
   </w:abstractNum>
-  <w:abstractNum w:abstractNumId="8" w15:restartNumberingAfterBreak="0">
+  <w:abstractNum w:abstractNumId="9" w15:restartNumberingAfterBreak="0">
     <w:nsid w:val="27DD74C6"/>
     <w:multiLevelType w:val="hybridMultilevel"/>
     <w:tmpl w:val="82906528"/>
@@ -8974,7 +9152,120 @@
       </w:pPr>
     </w:lvl>
   </w:abstractNum>
-  <w:abstractNum w:abstractNumId="9" w15:restartNumberingAfterBreak="0">
+  <w:abstractNum w:abstractNumId="10" w15:restartNumberingAfterBreak="0">
+    <w:nsid w:val="36220292"/>
+    <w:multiLevelType w:val="multilevel"/>
+    <w:tmpl w:val="70CCE40E"/>
+    <w:lvl w:ilvl="0">
+      <w:start w:val="6"/>
+      <w:numFmt w:val="decimal"/>
+      <w:lvlText w:val="%1."/>
+      <w:lvlJc w:val="left"/>
+      <w:pPr>
+        <w:tabs>
+          <w:tab w:val="num" w:pos="720"/>
+        </w:tabs>
+        <w:ind w:left="720" w:hanging="360"/>
+      </w:pPr>
+    </w:lvl>
+    <w:lvl w:ilvl="1" w:tentative="1">
+      <w:start w:val="1"/>
+      <w:numFmt w:val="decimal"/>
+      <w:lvlText w:val="%2."/>
+      <w:lvlJc w:val="left"/>
+      <w:pPr>
+        <w:tabs>
+          <w:tab w:val="num" w:pos="1440"/>
+        </w:tabs>
+        <w:ind w:left="1440" w:hanging="360"/>
+      </w:pPr>
+    </w:lvl>
+    <w:lvl w:ilvl="2" w:tentative="1">
+      <w:start w:val="1"/>
+      <w:numFmt w:val="decimal"/>
+      <w:lvlText w:val="%3."/>
+      <w:lvlJc w:val="left"/>
+      <w:pPr>
+        <w:tabs>
+          <w:tab w:val="num" w:pos="2160"/>
+        </w:tabs>
+        <w:ind w:left="2160" w:hanging="360"/>
+      </w:pPr>
+    </w:lvl>
+    <w:lvl w:ilvl="3" w:tentative="1">
+      <w:start w:val="1"/>
+      <w:numFmt w:val="decimal"/>
+      <w:lvlText w:val="%4."/>
+      <w:lvlJc w:val="left"/>
+      <w:pPr>
+        <w:tabs>
+          <w:tab w:val="num" w:pos="2880"/>
+        </w:tabs>
+        <w:ind w:left="2880" w:hanging="360"/>
+      </w:pPr>
+    </w:lvl>
+    <w:lvl w:ilvl="4" w:tentative="1">
+      <w:start w:val="1"/>
+      <w:numFmt w:val="decimal"/>
+      <w:lvlText w:val="%5."/>
+      <w:lvlJc w:val="left"/>
+      <w:pPr>
+        <w:tabs>
+          <w:tab w:val="num" w:pos="3600"/>
+        </w:tabs>
+        <w:ind w:left="3600" w:hanging="360"/>
+      </w:pPr>
+    </w:lvl>
+    <w:lvl w:ilvl="5" w:tentative="1">
+      <w:start w:val="1"/>
+      <w:numFmt w:val="decimal"/>
+      <w:lvlText w:val="%6."/>
+      <w:lvlJc w:val="left"/>
+      <w:pPr>
+        <w:tabs>
+          <w:tab w:val="num" w:pos="4320"/>
+        </w:tabs>
+        <w:ind w:left="4320" w:hanging="360"/>
+      </w:pPr>
+    </w:lvl>
+    <w:lvl w:ilvl="6" w:tentative="1">
+      <w:start w:val="1"/>
+      <w:numFmt w:val="decimal"/>
+      <w:lvlText w:val="%7."/>
+      <w:lvlJc w:val="left"/>
+      <w:pPr>
+        <w:tabs>
+          <w:tab w:val="num" w:pos="5040"/>
+        </w:tabs>
+        <w:ind w:left="5040" w:hanging="360"/>
+      </w:pPr>
+    </w:lvl>
+    <w:lvl w:ilvl="7" w:tentative="1">
+      <w:start w:val="1"/>
+      <w:numFmt w:val="decimal"/>
+      <w:lvlText w:val="%8."/>
+      <w:lvlJc w:val="left"/>
+      <w:pPr>
+        <w:tabs>
+          <w:tab w:val="num" w:pos="5760"/>
+        </w:tabs>
+        <w:ind w:left="5760" w:hanging="360"/>
+      </w:pPr>
+    </w:lvl>
+    <w:lvl w:ilvl="8" w:tentative="1">
+      <w:start w:val="1"/>
+      <w:numFmt w:val="decimal"/>
+      <w:lvlText w:val="%9."/>
+      <w:lvlJc w:val="left"/>
+      <w:pPr>
+        <w:tabs>
+          <w:tab w:val="num" w:pos="6480"/>
+        </w:tabs>
+        <w:ind w:left="6480" w:hanging="360"/>
+      </w:pPr>
+    </w:lvl>
+  </w:abstractNum>
+  <w:abstractNum w:abstractNumId="11" w15:restartNumberingAfterBreak="0">
     <w:nsid w:val="3F817237"/>
     <w:multiLevelType w:val="hybridMultilevel"/>
     <w:tmpl w:val="C02CDE94"/>
@@ -9060,7 +9351,7 @@
       </w:pPr>
     </w:lvl>
   </w:abstractNum>
-  <w:abstractNum w:abstractNumId="10" w15:restartNumberingAfterBreak="0">
+  <w:abstractNum w:abstractNumId="12" w15:restartNumberingAfterBreak="0">
     <w:nsid w:val="47D62411"/>
     <w:multiLevelType w:val="singleLevel"/>
     <w:tmpl w:val="0809000F"/>
@@ -9080,7 +9371,7 @@
       </w:rPr>
     </w:lvl>
   </w:abstractNum>
-  <w:abstractNum w:abstractNumId="11" w15:restartNumberingAfterBreak="0">
+  <w:abstractNum w:abstractNumId="13" w15:restartNumberingAfterBreak="0">
     <w:nsid w:val="5BEF3C99"/>
     <w:multiLevelType w:val="hybridMultilevel"/>
     <w:tmpl w:val="061EEDBE"/>
@@ -9169,7 +9460,7 @@
       </w:pPr>
     </w:lvl>
   </w:abstractNum>
-  <w:abstractNum w:abstractNumId="12" w15:restartNumberingAfterBreak="0">
+  <w:abstractNum w:abstractNumId="14" w15:restartNumberingAfterBreak="0">
     <w:nsid w:val="5D875212"/>
     <w:multiLevelType w:val="hybridMultilevel"/>
     <w:tmpl w:val="8CCCFBE4"/>
@@ -9282,7 +9573,7 @@
       </w:rPr>
     </w:lvl>
   </w:abstractNum>
-  <w:abstractNum w:abstractNumId="13" w15:restartNumberingAfterBreak="0">
+  <w:abstractNum w:abstractNumId="15" w15:restartNumberingAfterBreak="0">
     <w:nsid w:val="5F81231A"/>
     <w:multiLevelType w:val="hybridMultilevel"/>
     <w:tmpl w:val="94064832"/>
@@ -9395,7 +9686,7 @@
       </w:rPr>
     </w:lvl>
   </w:abstractNum>
-  <w:abstractNum w:abstractNumId="14" w15:restartNumberingAfterBreak="0">
+  <w:abstractNum w:abstractNumId="16" w15:restartNumberingAfterBreak="0">
     <w:nsid w:val="686408A9"/>
     <w:multiLevelType w:val="hybridMultilevel"/>
     <w:tmpl w:val="4FD27A9C"/>
@@ -9484,7 +9775,7 @@
       </w:pPr>
     </w:lvl>
   </w:abstractNum>
-  <w:abstractNum w:abstractNumId="15" w15:restartNumberingAfterBreak="0">
+  <w:abstractNum w:abstractNumId="17" w15:restartNumberingAfterBreak="0">
     <w:nsid w:val="788137D8"/>
     <w:multiLevelType w:val="hybridMultilevel"/>
     <w:tmpl w:val="613EF332"/>
@@ -9573,7 +9864,7 @@
       </w:pPr>
     </w:lvl>
   </w:abstractNum>
-  <w:abstractNum w:abstractNumId="16" w15:restartNumberingAfterBreak="0">
+  <w:abstractNum w:abstractNumId="18" w15:restartNumberingAfterBreak="0">
     <w:nsid w:val="78A7018E"/>
     <w:multiLevelType w:val="hybridMultilevel"/>
     <w:tmpl w:val="B9EC1C78"/>
@@ -9659,7 +9950,7 @@
       </w:pPr>
     </w:lvl>
   </w:abstractNum>
-  <w:abstractNum w:abstractNumId="17" w15:restartNumberingAfterBreak="0">
+  <w:abstractNum w:abstractNumId="19" w15:restartNumberingAfterBreak="0">
     <w:nsid w:val="78EB16C0"/>
     <w:multiLevelType w:val="multilevel"/>
     <w:tmpl w:val="D8B8865A"/>
@@ -9777,7 +10068,7 @@
       </w:rPr>
     </w:lvl>
   </w:abstractNum>
-  <w:abstractNum w:abstractNumId="18" w15:restartNumberingAfterBreak="0">
+  <w:abstractNum w:abstractNumId="20" w15:restartNumberingAfterBreak="0">
     <w:nsid w:val="7C6C14C3"/>
     <w:multiLevelType w:val="hybridMultilevel"/>
     <w:tmpl w:val="D53887BC"/>
@@ -9890,62 +10181,184 @@
       </w:rPr>
     </w:lvl>
   </w:abstractNum>
+  <w:abstractNum w:abstractNumId="21" w15:restartNumberingAfterBreak="0">
+    <w:nsid w:val="7EFA0105"/>
+    <w:multiLevelType w:val="multilevel"/>
+    <w:tmpl w:val="8730A84E"/>
+    <w:lvl w:ilvl="0">
+      <w:start w:val="5"/>
+      <w:numFmt w:val="decimal"/>
+      <w:lvlText w:val="%1."/>
+      <w:lvlJc w:val="left"/>
+      <w:pPr>
+        <w:tabs>
+          <w:tab w:val="num" w:pos="720"/>
+        </w:tabs>
+        <w:ind w:left="720" w:hanging="360"/>
+      </w:pPr>
+    </w:lvl>
+    <w:lvl w:ilvl="1" w:tentative="1">
+      <w:start w:val="1"/>
+      <w:numFmt w:val="decimal"/>
+      <w:lvlText w:val="%2."/>
+      <w:lvlJc w:val="left"/>
+      <w:pPr>
+        <w:tabs>
+          <w:tab w:val="num" w:pos="1440"/>
+        </w:tabs>
+        <w:ind w:left="1440" w:hanging="360"/>
+      </w:pPr>
+    </w:lvl>
+    <w:lvl w:ilvl="2" w:tentative="1">
+      <w:start w:val="1"/>
+      <w:numFmt w:val="decimal"/>
+      <w:lvlText w:val="%3."/>
+      <w:lvlJc w:val="left"/>
+      <w:pPr>
+        <w:tabs>
+          <w:tab w:val="num" w:pos="2160"/>
+        </w:tabs>
+        <w:ind w:left="2160" w:hanging="360"/>
+      </w:pPr>
+    </w:lvl>
+    <w:lvl w:ilvl="3" w:tentative="1">
+      <w:start w:val="1"/>
+      <w:numFmt w:val="decimal"/>
+      <w:lvlText w:val="%4."/>
+      <w:lvlJc w:val="left"/>
+      <w:pPr>
+        <w:tabs>
+          <w:tab w:val="num" w:pos="2880"/>
+        </w:tabs>
+        <w:ind w:left="2880" w:hanging="360"/>
+      </w:pPr>
+    </w:lvl>
+    <w:lvl w:ilvl="4" w:tentative="1">
+      <w:start w:val="1"/>
+      <w:numFmt w:val="decimal"/>
+      <w:lvlText w:val="%5."/>
+      <w:lvlJc w:val="left"/>
+      <w:pPr>
+        <w:tabs>
+          <w:tab w:val="num" w:pos="3600"/>
+        </w:tabs>
+        <w:ind w:left="3600" w:hanging="360"/>
+      </w:pPr>
+    </w:lvl>
+    <w:lvl w:ilvl="5" w:tentative="1">
+      <w:start w:val="1"/>
+      <w:numFmt w:val="decimal"/>
+      <w:lvlText w:val="%6."/>
+      <w:lvlJc w:val="left"/>
+      <w:pPr>
+        <w:tabs>
+          <w:tab w:val="num" w:pos="4320"/>
+        </w:tabs>
+        <w:ind w:left="4320" w:hanging="360"/>
+      </w:pPr>
+    </w:lvl>
+    <w:lvl w:ilvl="6" w:tentative="1">
+      <w:start w:val="1"/>
+      <w:numFmt w:val="decimal"/>
+      <w:lvlText w:val="%7."/>
+      <w:lvlJc w:val="left"/>
+      <w:pPr>
+        <w:tabs>
+          <w:tab w:val="num" w:pos="5040"/>
+        </w:tabs>
+        <w:ind w:left="5040" w:hanging="360"/>
+      </w:pPr>
+    </w:lvl>
+    <w:lvl w:ilvl="7" w:tentative="1">
+      <w:start w:val="1"/>
+      <w:numFmt w:val="decimal"/>
+      <w:lvlText w:val="%8."/>
+      <w:lvlJc w:val="left"/>
+      <w:pPr>
+        <w:tabs>
+          <w:tab w:val="num" w:pos="5760"/>
+        </w:tabs>
+        <w:ind w:left="5760" w:hanging="360"/>
+      </w:pPr>
+    </w:lvl>
+    <w:lvl w:ilvl="8" w:tentative="1">
+      <w:start w:val="1"/>
+      <w:numFmt w:val="decimal"/>
+      <w:lvlText w:val="%9."/>
+      <w:lvlJc w:val="left"/>
+      <w:pPr>
+        <w:tabs>
+          <w:tab w:val="num" w:pos="6480"/>
+        </w:tabs>
+        <w:ind w:left="6480" w:hanging="360"/>
+      </w:pPr>
+    </w:lvl>
+  </w:abstractNum>
   <w:num w:numId="1">
+    <w:abstractNumId w:val="7"/>
+  </w:num>
+  <w:num w:numId="2">
+    <w:abstractNumId w:val="2"/>
+  </w:num>
+  <w:num w:numId="3">
+    <w:abstractNumId w:val="5"/>
+  </w:num>
+  <w:num w:numId="4">
+    <w:abstractNumId w:val="4"/>
+  </w:num>
+  <w:num w:numId="5">
+    <w:abstractNumId w:val="14"/>
+  </w:num>
+  <w:num w:numId="6">
+    <w:abstractNumId w:val="3"/>
+  </w:num>
+  <w:num w:numId="7">
+    <w:abstractNumId w:val="19"/>
+  </w:num>
+  <w:num w:numId="8">
+    <w:abstractNumId w:val="17"/>
+  </w:num>
+  <w:num w:numId="9">
+    <w:abstractNumId w:val="15"/>
+  </w:num>
+  <w:num w:numId="10">
+    <w:abstractNumId w:val="16"/>
+  </w:num>
+  <w:num w:numId="11">
+    <w:abstractNumId w:val="20"/>
+  </w:num>
+  <w:num w:numId="12">
+    <w:abstractNumId w:val="11"/>
+  </w:num>
+  <w:num w:numId="13">
+    <w:abstractNumId w:val="1"/>
+  </w:num>
+  <w:num w:numId="14">
+    <w:abstractNumId w:val="8"/>
+  </w:num>
+  <w:num w:numId="15">
+    <w:abstractNumId w:val="12"/>
+  </w:num>
+  <w:num w:numId="16">
+    <w:abstractNumId w:val="18"/>
+  </w:num>
+  <w:num w:numId="17">
+    <w:abstractNumId w:val="13"/>
+  </w:num>
+  <w:num w:numId="18">
+    <w:abstractNumId w:val="9"/>
+  </w:num>
+  <w:num w:numId="19">
     <w:abstractNumId w:val="6"/>
   </w:num>
-  <w:num w:numId="2">
-    <w:abstractNumId w:val="1"/>
+  <w:num w:numId="20">
+    <w:abstractNumId w:val="21"/>
   </w:num>
-  <w:num w:numId="3">
-    <w:abstractNumId w:val="4"/>
-  </w:num>
-  <w:num w:numId="4">
-    <w:abstractNumId w:val="3"/>
-  </w:num>
-  <w:num w:numId="5">
-    <w:abstractNumId w:val="12"/>
-  </w:num>
-  <w:num w:numId="6">
-    <w:abstractNumId w:val="2"/>
-  </w:num>
-  <w:num w:numId="7">
-    <w:abstractNumId w:val="17"/>
-  </w:num>
-  <w:num w:numId="8">
-    <w:abstractNumId w:val="15"/>
-  </w:num>
-  <w:num w:numId="9">
-    <w:abstractNumId w:val="13"/>
-  </w:num>
-  <w:num w:numId="10">
-    <w:abstractNumId w:val="14"/>
-  </w:num>
-  <w:num w:numId="11">
-    <w:abstractNumId w:val="18"/>
-  </w:num>
-  <w:num w:numId="12">
-    <w:abstractNumId w:val="9"/>
-  </w:num>
-  <w:num w:numId="13">
-    <w:abstractNumId w:val="0"/>
-  </w:num>
-  <w:num w:numId="14">
-    <w:abstractNumId w:val="7"/>
-  </w:num>
-  <w:num w:numId="15">
+  <w:num w:numId="21">
     <w:abstractNumId w:val="10"/>
   </w:num>
-  <w:num w:numId="16">
-    <w:abstractNumId w:val="16"/>
-  </w:num>
-  <w:num w:numId="17">
-    <w:abstractNumId w:val="11"/>
-  </w:num>
-  <w:num w:numId="18">
-    <w:abstractNumId w:val="8"/>
-  </w:num>
-  <w:num w:numId="19">
-    <w:abstractNumId w:val="5"/>
+  <w:num w:numId="22">
+    <w:abstractNumId w:val="0"/>
   </w:num>
 </w:numbering>
 </file>
@@ -10715,6 +11128,30 @@
       <w:shd w:val="clear" w:color="auto" w:fill="E1DFDD"/>
     </w:rPr>
   </w:style>
+  <w:style w:type="paragraph" w:customStyle="1" w:styleId="paragraph">
+    <w:name w:val="paragraph"/>
+    <w:basedOn w:val="Normal"/>
+    <w:rsid w:val="005D39E0"/>
+    <w:pPr>
+      <w:spacing w:before="100" w:beforeAutospacing="1" w:after="100" w:afterAutospacing="1" w:line="240" w:lineRule="auto"/>
+    </w:pPr>
+    <w:rPr>
+      <w:rFonts w:ascii="Times New Roman" w:eastAsia="Times New Roman" w:hAnsi="Times New Roman" w:cs="Times New Roman"/>
+      <w:sz w:val="24"/>
+      <w:szCs w:val="24"/>
+      <w:lang w:eastAsia="en-GB"/>
+    </w:rPr>
+  </w:style>
+  <w:style w:type="character" w:customStyle="1" w:styleId="normaltextrun">
+    <w:name w:val="normaltextrun"/>
+    <w:basedOn w:val="DefaultParagraphFont"/>
+    <w:rsid w:val="005D39E0"/>
+  </w:style>
+  <w:style w:type="character" w:customStyle="1" w:styleId="eop">
+    <w:name w:val="eop"/>
+    <w:basedOn w:val="DefaultParagraphFont"/>
+    <w:rsid w:val="005D39E0"/>
+  </w:style>
 </w:styles>
 </file>
 
@@ -11006,7 +11443,7 @@
 </file>
 
 <file path=customXml/itemProps1.xml><?xml version="1.0" encoding="utf-8"?>
-<ds:datastoreItem xmlns:ds="http://schemas.openxmlformats.org/officeDocument/2006/customXml" ds:itemID="{6F01AA6B-331D-4B0F-80E3-20C25AD87DC7}">
+<ds:datastoreItem xmlns:ds="http://schemas.openxmlformats.org/officeDocument/2006/customXml" ds:itemID="{149E0B36-399E-447F-9904-AECCDC4EEB4A}">
   <ds:schemaRefs>
     <ds:schemaRef ds:uri="http://schemas.openxmlformats.org/officeDocument/2006/bibliography"/>
   </ds:schemaRefs>

</xml_diff>